<commit_message>
Made a number of sections optional
</commit_message>
<xml_diff>
--- a/farmdata2_modules/fd2_tabs/fd2_school/activities/05-VueJSEventsSpike.docx
+++ b/farmdata2_modules/fd2_tabs/fd2_school/activities/05-VueJSEventsSpike.docx
@@ -1201,19 +1201,7 @@
         <w:t xml:space="preserve"> it</w:t>
       </w:r>
       <w:r>
-        <w:t xml:space="preserve">. </w:t>
-      </w:r>
-      <w:r>
-        <w:t>What value is in th</w:t>
-      </w:r>
-      <w:r>
-        <w:t xml:space="preserve">e bound property in </w:t>
-      </w:r>
-      <w:r>
-        <w:t>Vue instance</w:t>
-      </w:r>
-      <w:r>
-        <w:t xml:space="preserve"> now?</w:t>
+        <w:t>. What value is in the bound property in Vue instance now?</w:t>
       </w:r>
     </w:p>
     <w:p/>
@@ -1399,6 +1387,9 @@
         <w:jc w:val="center"/>
       </w:pPr>
       <w:r>
+        <w:rPr>
+          <w:noProof/>
+        </w:rPr>
         <w:drawing>
           <wp:inline distT="0" distB="0" distL="0" distR="0" wp14:anchorId="1D85994F" wp14:editId="740624CD">
             <wp:extent cx="2118167" cy="407890"/>
@@ -1480,7 +1471,7 @@
     <w:p/>
     <w:p>
       <w:r>
-        <w:t xml:space="preserve">11. Commit your changes to your feature branch with a meaningful commit message and push it to your origin.  </w:t>
+        <w:t>11. Commit your changes to your feature branch with a meaningful commit message and push it to your origin.</w:t>
       </w:r>
     </w:p>
     <w:p/>
@@ -1954,7 +1945,6 @@
         <w:t xml:space="preserve"> the JavaScript code that handles the “Generate Report” button click to a function in the methods object in your Vue instance.  </w:t>
       </w:r>
     </w:p>
-    <w:p/>
     <w:p/>
     <w:p>
       <w:r>
@@ -3185,6 +3175,9 @@
         <w:t xml:space="preserve">24. </w:t>
       </w:r>
       <w:r>
+        <w:t xml:space="preserve">Optional: </w:t>
+      </w:r>
+      <w:r>
         <w:t xml:space="preserve">Add a column to </w:t>
       </w:r>
       <w:r>
@@ -3254,7 +3247,13 @@
     <w:p/>
     <w:p>
       <w:r>
-        <w:t>25. Commit your changes to your feature branch with a meaningful commit message and push it to your origin.</w:t>
+        <w:t xml:space="preserve">25. </w:t>
+      </w:r>
+      <w:r>
+        <w:t xml:space="preserve">Optional: </w:t>
+      </w:r>
+      <w:r>
+        <w:t>Commit your changes to your feature branch with a meaningful commit message and push it to your origin.</w:t>
       </w:r>
     </w:p>
     <w:p/>
@@ -3619,7 +3618,7 @@
         <w:t xml:space="preserve">29. </w:t>
       </w:r>
       <w:r>
-        <w:t xml:space="preserve">Optional Extra Practice: Add a “Clear Names” button that </w:t>
+        <w:t xml:space="preserve">Optional: Add a “Clear Names” button that </w:t>
       </w:r>
       <w:r>
         <w:t>appears</w:t>
@@ -3718,6 +3717,9 @@
         <w:t xml:space="preserve">32. </w:t>
       </w:r>
       <w:r>
+        <w:t xml:space="preserve">Optional: </w:t>
+      </w:r>
+      <w:r>
         <w:t>Modify your</w:t>
       </w:r>
       <w:r>
@@ -3786,11 +3788,7 @@
       </w:r>
       <w:proofErr w:type="gramEnd"/>
       <w:r>
-        <w:t xml:space="preserve"> once </w:t>
-      </w:r>
-      <w:r>
-        <w:lastRenderedPageBreak/>
-        <w:t xml:space="preserve">shown, the report will remain visible.)  Hint: </w:t>
+        <w:t xml:space="preserve"> once shown, the report will remain visible.)  Hint: </w:t>
       </w:r>
       <w:r>
         <w:t xml:space="preserve">Enclose your entire report section in a </w:t>
@@ -3820,13 +3818,19 @@
     <w:p/>
     <w:p>
       <w:r>
-        <w:t>33. Commit your changes to your feature branch with a meaningful commit message and push it to your origin.</w:t>
-      </w:r>
-    </w:p>
-    <w:p/>
-    <w:p>
-      <w:r>
-        <w:t>34. Optional Extra:</w:t>
+        <w:t xml:space="preserve">33. </w:t>
+      </w:r>
+      <w:r>
+        <w:t xml:space="preserve">Optional: </w:t>
+      </w:r>
+      <w:r>
+        <w:t>Commit your changes to your feature branch with a meaningful commit message and push it to your origin.</w:t>
+      </w:r>
+    </w:p>
+    <w:p/>
+    <w:p>
+      <w:r>
+        <w:t>34. Optional:</w:t>
       </w:r>
       <w:r>
         <w:t xml:space="preserve">  </w:t>
@@ -3895,6 +3899,9 @@
       </w:r>
       <w:r>
         <w:t xml:space="preserve">. </w:t>
+      </w:r>
+      <w:r>
+        <w:t xml:space="preserve">Optional: </w:t>
       </w:r>
       <w:r>
         <w:t>Commit your changes to your feature branch with a meaningful commit message and push it to your origin.</w:t>
@@ -4062,7 +4069,7 @@
         <w:t>38</w:t>
       </w:r>
       <w:r>
-        <w:t>. Optional Extra Practice: The Clear Names button you added earlier (if you did that option part) appearing and disappearing when the list changes is a little distracting and not the best UI/UX design.  Instead, modify the Clear Names button so that it is disabled when the list is empty and enabled when ther</w:t>
+        <w:t>. Optional: The Clear Names button you added earlier (if you did that option part) appearing and disappearing when the list changes is a little distracting and not the best UI/UX design.  Instead, modify the Clear Names button so that it is disabled when the list is empty and enabled when ther</w:t>
       </w:r>
       <w:r>
         <w:t>e</w:t>
@@ -4125,51 +4132,48 @@
         <w:t xml:space="preserve"> it would be better UI/UX design if it were not possible to choose a start date that comes after the end date or an end date that comes after the start date.</w:t>
       </w:r>
       <w:r>
+        <w:t xml:space="preserve"> Because </w:t>
+      </w:r>
+      <w:r>
+        <w:t xml:space="preserve">the </w:t>
+      </w:r>
+      <w:r>
+        <w:rPr>
+          <w:rFonts w:ascii="Courier" w:hAnsi="Courier"/>
+        </w:rPr>
+        <w:t>v-bind</w:t>
+      </w:r>
+      <w:r>
         <w:t xml:space="preserve"> </w:t>
       </w:r>
       <w:r>
+        <w:t>(</w:t>
+      </w:r>
+      <w:proofErr w:type="gramStart"/>
+      <w:r>
+        <w:t xml:space="preserve">i.e. </w:t>
+      </w:r>
+      <w:r>
+        <w:rPr>
+          <w:rFonts w:ascii="Courier" w:hAnsi="Courier"/>
+        </w:rPr>
+        <w:t>:</w:t>
+      </w:r>
+      <w:proofErr w:type="gramEnd"/>
+      <w:r>
+        <w:t xml:space="preserve"> ) </w:t>
+      </w:r>
+      <w:r>
+        <w:t>Vue directive can be used with any HTML element attribute</w:t>
+      </w:r>
+      <w:r>
+        <w:t>, it can help us with this.</w:t>
+      </w:r>
+    </w:p>
+    <w:p/>
+    <w:p>
+      <w:r>
         <w:lastRenderedPageBreak/>
-        <w:t xml:space="preserve">Because </w:t>
-      </w:r>
-      <w:r>
-        <w:t xml:space="preserve">the </w:t>
-      </w:r>
-      <w:r>
-        <w:rPr>
-          <w:rFonts w:ascii="Courier" w:hAnsi="Courier"/>
-        </w:rPr>
-        <w:t>v-bind</w:t>
-      </w:r>
-      <w:r>
-        <w:t xml:space="preserve"> </w:t>
-      </w:r>
-      <w:r>
-        <w:t>(</w:t>
-      </w:r>
-      <w:proofErr w:type="gramStart"/>
-      <w:r>
-        <w:t xml:space="preserve">i.e. </w:t>
-      </w:r>
-      <w:r>
-        <w:rPr>
-          <w:rFonts w:ascii="Courier" w:hAnsi="Courier"/>
-        </w:rPr>
-        <w:t>:</w:t>
-      </w:r>
-      <w:proofErr w:type="gramEnd"/>
-      <w:r>
-        <w:t xml:space="preserve"> ) </w:t>
-      </w:r>
-      <w:r>
-        <w:t>Vue directive can be used with any HTML element attribute</w:t>
-      </w:r>
-      <w:r>
-        <w:t>, it can help us with this.</w:t>
-      </w:r>
-    </w:p>
-    <w:p/>
-    <w:p>
-      <w:r>
         <w:t xml:space="preserve">39. </w:t>
       </w:r>
       <w:r>
@@ -4560,7 +4564,6 @@
           <w:sz w:val="22"/>
           <w:szCs w:val="22"/>
         </w:rPr>
-        <w:lastRenderedPageBreak/>
         <w:t xml:space="preserve">            return </w:t>
       </w:r>
       <w:proofErr w:type="gramStart"/>
@@ -4861,7 +4864,6 @@
     <w:p/>
     <w:p>
       <w:r>
-        <w:lastRenderedPageBreak/>
         <w:t>45.</w:t>
       </w:r>
       <w:r>
@@ -4883,7 +4885,16 @@
         <w:t>.html</w:t>
       </w:r>
       <w:r>
-        <w:t xml:space="preserve"> page to display the total yield from your Harvest Report.  </w:t>
+        <w:t xml:space="preserve"> page </w:t>
+      </w:r>
+      <w:r>
+        <w:t>so that it will</w:t>
+      </w:r>
+      <w:r>
+        <w:t xml:space="preserve"> display the total yield from your Harvest Report</w:t>
+      </w:r>
+      <w:r>
+        <w:t xml:space="preserve"> below the table.</w:t>
       </w:r>
     </w:p>
     <w:p/>
@@ -5954,6 +5965,7 @@
   <w:style w:type="character" w:default="1" w:styleId="DefaultParagraphFont">
     <w:name w:val="Default Paragraph Font"/>
     <w:uiPriority w:val="1"/>
+    <w:semiHidden/>
     <w:unhideWhenUsed/>
   </w:style>
   <w:style w:type="table" w:default="1" w:styleId="TableNormal">

</xml_diff>